<commit_message>
Analysis and figures redone with extra 2024 oil data
</commit_message>
<xml_diff>
--- a/doc/Families and R colors.docx
+++ b/doc/Families and R colors.docx
@@ -1,6 +1,6 @@
 
 <file path=word/document.xml><?xml version="1.0" encoding="utf-8"?>
-<w:document xmlns:wpc="http://schemas.microsoft.com/office/word/2010/wordprocessingCanvas" xmlns:cx="http://schemas.microsoft.com/office/drawing/2014/chartex" xmlns:cx1="http://schemas.microsoft.com/office/drawing/2015/9/8/chartex" xmlns:cx2="http://schemas.microsoft.com/office/drawing/2015/10/21/chartex" xmlns:cx3="http://schemas.microsoft.com/office/drawing/2016/5/9/chartex" xmlns:cx4="http://schemas.microsoft.com/office/drawing/2016/5/10/chartex" xmlns:cx5="http://schemas.microsoft.com/office/drawing/2016/5/11/chartex" xmlns:cx6="http://schemas.microsoft.com/office/drawing/2016/5/12/chartex" xmlns:cx7="http://schemas.microsoft.com/office/drawing/2016/5/13/chartex" xmlns:cx8="http://schemas.microsoft.com/office/drawing/2016/5/14/chartex" xmlns:mc="http://schemas.openxmlformats.org/markup-compatibility/2006" xmlns:aink="http://schemas.microsoft.com/office/drawing/2016/ink" xmlns:am3d="http://schemas.microsoft.com/office/drawing/2017/model3d" xmlns:o="urn:schemas-microsoft-com:office:office" xmlns:oel="http://schemas.microsoft.com/office/2019/extlst" xmlns:r="http://schemas.openxmlformats.org/officeDocument/2006/relationships" xmlns:m="http://schemas.openxmlformats.org/officeDocument/2006/math" xmlns:v="urn:schemas-microsoft-com:vml" xmlns:wp14="http://schemas.microsoft.com/office/word/2010/wordprocessingDrawing" xmlns:wp="http://schemas.openxmlformats.org/drawingml/2006/wordprocessingDrawing" xmlns:w10="urn:schemas-microsoft-com:office:word" xmlns:w="http://schemas.openxmlformats.org/wordprocessingml/2006/main" xmlns:w14="http://schemas.microsoft.com/office/word/2010/wordml" xmlns:w15="http://schemas.microsoft.com/office/word/2012/wordml" xmlns:w16cex="http://schemas.microsoft.com/office/word/2018/wordml/cex" xmlns:w16cid="http://schemas.microsoft.com/office/word/2016/wordml/cid" xmlns:w16="http://schemas.microsoft.com/office/word/2018/wordml" xmlns:w16du="http://schemas.microsoft.com/office/word/2023/wordml/word16du" xmlns:w16sdtdh="http://schemas.microsoft.com/office/word/2020/wordml/sdtdatahash" xmlns:w16se="http://schemas.microsoft.com/office/word/2015/wordml/symex" xmlns:wpg="http://schemas.microsoft.com/office/word/2010/wordprocessingGroup" xmlns:wpi="http://schemas.microsoft.com/office/word/2010/wordprocessingInk" xmlns:wne="http://schemas.microsoft.com/office/word/2006/wordml" xmlns:wps="http://schemas.microsoft.com/office/word/2010/wordprocessingShape" mc:Ignorable="w14 w15 w16se w16cid w16 w16cex w16sdtdh w16du wp14">
+<w:document xmlns:wpc="http://schemas.microsoft.com/office/word/2010/wordprocessingCanvas" xmlns:mc="http://schemas.openxmlformats.org/markup-compatibility/2006" xmlns:o="urn:schemas-microsoft-com:office:office" xmlns:r="http://schemas.openxmlformats.org/officeDocument/2006/relationships" xmlns:m="http://schemas.openxmlformats.org/officeDocument/2006/math" xmlns:v="urn:schemas-microsoft-com:vml" xmlns:wp14="http://schemas.microsoft.com/office/word/2010/wordprocessingDrawing" xmlns:wp="http://schemas.openxmlformats.org/drawingml/2006/wordprocessingDrawing" xmlns:w10="urn:schemas-microsoft-com:office:word" xmlns:w="http://schemas.openxmlformats.org/wordprocessingml/2006/main" xmlns:w14="http://schemas.microsoft.com/office/word/2010/wordml" xmlns:w15="http://schemas.microsoft.com/office/word/2012/wordml" xmlns:wpg="http://schemas.microsoft.com/office/word/2010/wordprocessingGroup" xmlns:wpi="http://schemas.microsoft.com/office/word/2010/wordprocessingInk" xmlns:wne="http://schemas.microsoft.com/office/word/2006/wordml" xmlns:wps="http://schemas.microsoft.com/office/word/2010/wordprocessingShape" mc:Ignorable="w14 w15 wp14">
   <w:body>
     <w:p>
       <w:r>
@@ -25,19 +25,470 @@
         <w:rPr>
           <w:lang w:val="es-ES"/>
         </w:rPr>
-        <w:t>"#78E208"</w:t>
-      </w:r>
-      <w:r>
-        <w:rPr>
-          <w:lang w:val="es-ES"/>
-        </w:rPr>
-        <w:t xml:space="preserve"> = “</w:t>
+        <w:t>"#</w:t>
+      </w:r>
+      <w:r>
+        <w:rPr>
+          <w:lang w:val="es-ES"/>
+        </w:rPr>
+        <w:t>F2F9AA</w:t>
+      </w:r>
+      <w:r>
+        <w:rPr>
+          <w:lang w:val="es-ES"/>
+        </w:rPr>
+        <w:t>"= "</w:t>
       </w:r>
       <w:proofErr w:type="spellStart"/>
       <w:r>
         <w:rPr>
           <w:lang w:val="es-ES"/>
         </w:rPr>
+        <w:t>Asteraceae</w:t>
+      </w:r>
+      <w:proofErr w:type="spellEnd"/>
+      <w:r>
+        <w:rPr>
+          <w:lang w:val="es-ES"/>
+        </w:rPr>
+        <w:t>"</w:t>
+      </w:r>
+    </w:p>
+    <w:p>
+      <w:pPr>
+        <w:rPr>
+          <w:lang w:val="es-ES"/>
+        </w:rPr>
+      </w:pPr>
+      <w:r>
+        <w:rPr>
+          <w:lang w:val="es-ES"/>
+        </w:rPr>
+        <w:t>"#</w:t>
+      </w:r>
+      <w:r>
+        <w:rPr>
+          <w:lang w:val="es-ES"/>
+        </w:rPr>
+        <w:t>F3ec70</w:t>
+      </w:r>
+      <w:r>
+        <w:rPr>
+          <w:lang w:val="es-ES"/>
+        </w:rPr>
+        <w:t>"="</w:t>
+      </w:r>
+      <w:proofErr w:type="spellStart"/>
+      <w:r>
+        <w:rPr>
+          <w:lang w:val="es-ES"/>
+        </w:rPr>
+        <w:t>Campanulaceae</w:t>
+      </w:r>
+      <w:proofErr w:type="spellEnd"/>
+      <w:r>
+        <w:rPr>
+          <w:lang w:val="es-ES"/>
+        </w:rPr>
+        <w:t>"</w:t>
+      </w:r>
+    </w:p>
+    <w:p>
+      <w:pPr>
+        <w:rPr>
+          <w:lang w:val="es-ES"/>
+        </w:rPr>
+      </w:pPr>
+      <w:r>
+        <w:rPr>
+          <w:lang w:val="es-ES"/>
+        </w:rPr>
+        <w:t>"#f6e528"</w:t>
+      </w:r>
+      <w:r>
+        <w:rPr>
+          <w:lang w:val="es-ES"/>
+        </w:rPr>
+        <w:t>="</w:t>
+      </w:r>
+      <w:proofErr w:type="spellStart"/>
+      <w:r>
+        <w:rPr>
+          <w:lang w:val="es-ES"/>
+        </w:rPr>
+        <w:t>Apiaceae</w:t>
+      </w:r>
+      <w:proofErr w:type="spellEnd"/>
+      <w:r>
+        <w:rPr>
+          <w:lang w:val="es-ES"/>
+        </w:rPr>
+        <w:t>"</w:t>
+      </w:r>
+    </w:p>
+    <w:p>
+      <w:pPr>
+        <w:rPr>
+          <w:lang w:val="es-ES"/>
+        </w:rPr>
+      </w:pPr>
+      <w:r>
+        <w:rPr>
+          <w:lang w:val="es-ES"/>
+        </w:rPr>
+        <w:t xml:space="preserve">"#Fad220" </w:t>
+      </w:r>
+      <w:r>
+        <w:rPr>
+          <w:lang w:val="es-ES"/>
+        </w:rPr>
+        <w:t>= “</w:t>
+      </w:r>
+      <w:proofErr w:type="spellStart"/>
+      <w:r>
+        <w:rPr>
+          <w:lang w:val="es-ES"/>
+        </w:rPr>
+        <w:t>Lamiaceae</w:t>
+      </w:r>
+      <w:proofErr w:type="spellEnd"/>
+      <w:r>
+        <w:rPr>
+          <w:lang w:val="es-ES"/>
+        </w:rPr>
+        <w:t>"</w:t>
+      </w:r>
+      <w:bookmarkStart w:id="0" w:name="_GoBack"/>
+      <w:bookmarkEnd w:id="0"/>
+    </w:p>
+    <w:p>
+      <w:pPr>
+        <w:rPr>
+          <w:lang w:val="es-ES"/>
+        </w:rPr>
+      </w:pPr>
+      <w:r>
+        <w:rPr>
+          <w:lang w:val="es-ES"/>
+        </w:rPr>
+        <w:t xml:space="preserve">"#fcb622" </w:t>
+      </w:r>
+      <w:r>
+        <w:rPr>
+          <w:lang w:val="es-ES"/>
+        </w:rPr>
+        <w:t xml:space="preserve">= </w:t>
+      </w:r>
+      <w:r>
+        <w:rPr>
+          <w:lang w:val="es-ES"/>
+        </w:rPr>
+        <w:t>“</w:t>
+      </w:r>
+      <w:proofErr w:type="spellStart"/>
+      <w:r>
+        <w:rPr>
+          <w:lang w:val="es-ES"/>
+        </w:rPr>
+        <w:t>Orobanchaceae</w:t>
+      </w:r>
+      <w:proofErr w:type="spellEnd"/>
+      <w:r>
+        <w:rPr>
+          <w:lang w:val="es-ES"/>
+        </w:rPr>
+        <w:t>”</w:t>
+      </w:r>
+    </w:p>
+    <w:p>
+      <w:r>
+        <w:t xml:space="preserve">"darkgoldenrod3" </w:t>
+      </w:r>
+      <w:r>
+        <w:t>="Plantaginaceae"</w:t>
+      </w:r>
+    </w:p>
+    <w:p>
+      <w:r>
+        <w:t xml:space="preserve">"#f68b08" </w:t>
+      </w:r>
+      <w:r>
+        <w:t>= “</w:t>
+      </w:r>
+      <w:proofErr w:type="spellStart"/>
+      <w:r>
+        <w:t>Gentianaceae</w:t>
+      </w:r>
+      <w:proofErr w:type="spellEnd"/>
+      <w:r>
+        <w:t>”</w:t>
+      </w:r>
+    </w:p>
+    <w:p>
+      <w:r>
+        <w:t xml:space="preserve">"#ff7125" </w:t>
+      </w:r>
+      <w:r>
+        <w:t>="</w:t>
+      </w:r>
+      <w:proofErr w:type="spellStart"/>
+      <w:r>
+        <w:t>Primulaceae</w:t>
+      </w:r>
+      <w:proofErr w:type="spellEnd"/>
+      <w:r>
+        <w:t>”</w:t>
+      </w:r>
+    </w:p>
+    <w:p>
+      <w:r>
+        <w:t xml:space="preserve">"#c87107" </w:t>
+      </w:r>
+      <w:r>
+        <w:t>="</w:t>
+      </w:r>
+      <w:proofErr w:type="spellStart"/>
+      <w:r>
+        <w:t>Caryophyllaceae</w:t>
+      </w:r>
+      <w:proofErr w:type="spellEnd"/>
+      <w:r>
+        <w:t>"</w:t>
+      </w:r>
+    </w:p>
+    <w:p>
+      <w:pPr>
+        <w:rPr>
+          <w:lang w:val="es-ES"/>
+        </w:rPr>
+      </w:pPr>
+      <w:r>
+        <w:rPr>
+          <w:lang w:val="es-ES"/>
+        </w:rPr>
+        <w:t xml:space="preserve">"#8E5005" </w:t>
+      </w:r>
+      <w:r>
+        <w:rPr>
+          <w:lang w:val="es-ES"/>
+        </w:rPr>
+        <w:t>="</w:t>
+      </w:r>
+      <w:proofErr w:type="spellStart"/>
+      <w:r>
+        <w:rPr>
+          <w:lang w:val="es-ES"/>
+        </w:rPr>
+        <w:t>Plumbaginaceae</w:t>
+      </w:r>
+      <w:proofErr w:type="spellEnd"/>
+      <w:r>
+        <w:rPr>
+          <w:lang w:val="es-ES"/>
+        </w:rPr>
+        <w:t>"</w:t>
+      </w:r>
+    </w:p>
+    <w:p>
+      <w:pPr>
+        <w:rPr>
+          <w:lang w:val="es-ES"/>
+        </w:rPr>
+      </w:pPr>
+      <w:r>
+        <w:rPr>
+          <w:lang w:val="es-ES"/>
+        </w:rPr>
+        <w:t xml:space="preserve">"#08f9dd" </w:t>
+      </w:r>
+      <w:r>
+        <w:rPr>
+          <w:lang w:val="es-ES"/>
+        </w:rPr>
+        <w:t>="</w:t>
+      </w:r>
+      <w:proofErr w:type="spellStart"/>
+      <w:r>
+        <w:rPr>
+          <w:lang w:val="es-ES"/>
+        </w:rPr>
+        <w:t>Fabaceae</w:t>
+      </w:r>
+      <w:proofErr w:type="spellEnd"/>
+      <w:r>
+        <w:rPr>
+          <w:lang w:val="es-ES"/>
+        </w:rPr>
+        <w:t>"</w:t>
+      </w:r>
+    </w:p>
+    <w:p>
+      <w:pPr>
+        <w:rPr>
+          <w:lang w:val="es-ES"/>
+        </w:rPr>
+      </w:pPr>
+      <w:r>
+        <w:rPr>
+          <w:lang w:val="es-ES"/>
+        </w:rPr>
+        <w:t xml:space="preserve">"#16cacb" </w:t>
+      </w:r>
+      <w:r>
+        <w:rPr>
+          <w:lang w:val="es-ES"/>
+        </w:rPr>
+        <w:t>="</w:t>
+      </w:r>
+      <w:proofErr w:type="spellStart"/>
+      <w:r>
+        <w:rPr>
+          <w:lang w:val="es-ES"/>
+        </w:rPr>
+        <w:t>Salicaceae</w:t>
+      </w:r>
+      <w:proofErr w:type="spellEnd"/>
+      <w:r>
+        <w:rPr>
+          <w:lang w:val="es-ES"/>
+        </w:rPr>
+        <w:t>"</w:t>
+      </w:r>
+    </w:p>
+    <w:p>
+      <w:r>
+        <w:t xml:space="preserve">"#21a8be", </w:t>
+      </w:r>
+      <w:r>
+        <w:t>="Brassicaceae"</w:t>
+      </w:r>
+    </w:p>
+    <w:p>
+      <w:pPr>
+        <w:rPr>
+          <w:lang w:val="en-US"/>
+        </w:rPr>
+      </w:pPr>
+      <w:r>
+        <w:rPr>
+          <w:lang w:val="en-US"/>
+        </w:rPr>
+        <w:t>"#2d7faf</w:t>
+      </w:r>
+      <w:r>
+        <w:rPr>
+          <w:lang w:val="en-US"/>
+        </w:rPr>
+        <w:t xml:space="preserve">" </w:t>
+      </w:r>
+      <w:r>
+        <w:rPr>
+          <w:lang w:val="en-US"/>
+        </w:rPr>
+        <w:t>=</w:t>
+      </w:r>
+      <w:r>
+        <w:rPr>
+          <w:lang w:val="en-US"/>
+        </w:rPr>
+        <w:t>"</w:t>
+      </w:r>
+      <w:proofErr w:type="spellStart"/>
+      <w:r>
+        <w:rPr>
+          <w:lang w:val="en-US"/>
+        </w:rPr>
+        <w:t>Cistaceae</w:t>
+      </w:r>
+      <w:proofErr w:type="spellEnd"/>
+      <w:r>
+        <w:rPr>
+          <w:lang w:val="en-US"/>
+        </w:rPr>
+        <w:t>"</w:t>
+      </w:r>
+    </w:p>
+    <w:p>
+      <w:pPr>
+        <w:rPr>
+          <w:lang w:val="en-US"/>
+        </w:rPr>
+      </w:pPr>
+      <w:r>
+        <w:rPr>
+          <w:lang w:val="en-US"/>
+        </w:rPr>
+        <w:t>"#275381"</w:t>
+      </w:r>
+      <w:r>
+        <w:rPr>
+          <w:lang w:val="en-US"/>
+        </w:rPr>
+        <w:t>=</w:t>
+      </w:r>
+      <w:r>
+        <w:rPr>
+          <w:lang w:val="en-US"/>
+        </w:rPr>
+        <w:t>"</w:t>
+      </w:r>
+      <w:proofErr w:type="spellStart"/>
+      <w:r>
+        <w:rPr>
+          <w:lang w:val="en-US"/>
+        </w:rPr>
+        <w:t>Crassulaceae</w:t>
+      </w:r>
+      <w:proofErr w:type="spellEnd"/>
+      <w:r>
+        <w:rPr>
+          <w:lang w:val="en-US"/>
+        </w:rPr>
+        <w:t>"</w:t>
+      </w:r>
+    </w:p>
+    <w:p>
+      <w:pPr>
+        <w:rPr>
+          <w:lang w:val="en-US"/>
+        </w:rPr>
+      </w:pPr>
+      <w:r>
+        <w:rPr>
+          <w:lang w:val="en-US"/>
+        </w:rPr>
+        <w:t>"#42346f"</w:t>
+      </w:r>
+      <w:r>
+        <w:rPr>
+          <w:lang w:val="en-US"/>
+        </w:rPr>
+        <w:t>=</w:t>
+      </w:r>
+      <w:r>
+        <w:rPr>
+          <w:lang w:val="en-US"/>
+        </w:rPr>
+        <w:t>"Saxifragaceae"</w:t>
+      </w:r>
+    </w:p>
+    <w:p>
+      <w:pPr>
+        <w:rPr>
+          <w:lang w:val="es-ES"/>
+        </w:rPr>
+      </w:pPr>
+      <w:r>
+        <w:rPr>
+          <w:lang w:val="es-ES"/>
+        </w:rPr>
+        <w:t>"#78E208" = “</w:t>
+      </w:r>
+      <w:proofErr w:type="spellStart"/>
+      <w:r>
+        <w:rPr>
+          <w:lang w:val="es-ES"/>
+        </w:rPr>
         <w:t>Poaceae</w:t>
       </w:r>
       <w:proofErr w:type="spellEnd"/>
@@ -49,552 +500,37 @@
       </w:r>
     </w:p>
     <w:p>
+      <w:r>
+        <w:t>"#45A747" = “</w:t>
+      </w:r>
+      <w:proofErr w:type="spellStart"/>
+      <w:r>
+        <w:t>Cyperaceae</w:t>
+      </w:r>
+      <w:proofErr w:type="spellEnd"/>
+      <w:r>
+        <w:t>”</w:t>
+      </w:r>
+    </w:p>
+    <w:p>
+      <w:r>
+        <w:t>"#396F3E"= “</w:t>
+      </w:r>
+      <w:proofErr w:type="spellStart"/>
+      <w:r>
+        <w:t>Juncaceae</w:t>
+      </w:r>
+      <w:proofErr w:type="spellEnd"/>
+      <w:r>
+        <w:t>”</w:t>
+      </w:r>
+    </w:p>
+    <w:p>
       <w:pPr>
         <w:rPr>
-          <w:lang w:val="es-ES"/>
+          <w:lang w:val="en-US"/>
         </w:rPr>
       </w:pPr>
-      <w:r>
-        <w:rPr>
-          <w:lang w:val="es-ES"/>
-        </w:rPr>
-        <w:t>"#45A747"</w:t>
-      </w:r>
-      <w:r>
-        <w:rPr>
-          <w:lang w:val="es-ES"/>
-        </w:rPr>
-        <w:t xml:space="preserve"> = “</w:t>
-      </w:r>
-      <w:proofErr w:type="spellStart"/>
-      <w:r>
-        <w:rPr>
-          <w:lang w:val="es-ES"/>
-        </w:rPr>
-        <w:t>C</w:t>
-      </w:r>
-      <w:r>
-        <w:rPr>
-          <w:lang w:val="es-ES"/>
-        </w:rPr>
-        <w:t>yperaceae</w:t>
-      </w:r>
-      <w:proofErr w:type="spellEnd"/>
-      <w:r>
-        <w:rPr>
-          <w:lang w:val="es-ES"/>
-        </w:rPr>
-        <w:t>”</w:t>
-      </w:r>
-    </w:p>
-    <w:p>
-      <w:pPr>
-        <w:rPr>
-          <w:lang w:val="es-ES"/>
-        </w:rPr>
-      </w:pPr>
-      <w:r>
-        <w:rPr>
-          <w:lang w:val="es-ES"/>
-        </w:rPr>
-        <w:t>"#396F3E"</w:t>
-      </w:r>
-      <w:r>
-        <w:rPr>
-          <w:lang w:val="es-ES"/>
-        </w:rPr>
-        <w:t>= “</w:t>
-      </w:r>
-      <w:proofErr w:type="spellStart"/>
-      <w:r>
-        <w:rPr>
-          <w:lang w:val="es-ES"/>
-        </w:rPr>
-        <w:t>Juncaceae</w:t>
-      </w:r>
-      <w:proofErr w:type="spellEnd"/>
-      <w:r>
-        <w:rPr>
-          <w:lang w:val="es-ES"/>
-        </w:rPr>
-        <w:t>”</w:t>
-      </w:r>
-    </w:p>
-    <w:p>
-      <w:pPr>
-        <w:rPr>
-          <w:lang w:val="es-ES"/>
-        </w:rPr>
-      </w:pPr>
-      <w:r>
-        <w:rPr>
-          <w:lang w:val="es-ES"/>
-        </w:rPr>
-        <w:t>"#F2F9AA"</w:t>
-      </w:r>
-      <w:r>
-        <w:rPr>
-          <w:lang w:val="es-ES"/>
-        </w:rPr>
-        <w:t>=</w:t>
-      </w:r>
-      <w:r>
-        <w:rPr>
-          <w:lang w:val="es-ES"/>
-        </w:rPr>
-        <w:t>"</w:t>
-      </w:r>
-      <w:proofErr w:type="spellStart"/>
-      <w:r>
-        <w:rPr>
-          <w:lang w:val="es-ES"/>
-        </w:rPr>
-        <w:t>Caryophyllaceae</w:t>
-      </w:r>
-      <w:proofErr w:type="spellEnd"/>
-      <w:r>
-        <w:rPr>
-          <w:lang w:val="es-ES"/>
-        </w:rPr>
-        <w:t>"</w:t>
-      </w:r>
-    </w:p>
-    <w:p>
-      <w:pPr>
-        <w:rPr>
-          <w:lang w:val="es-ES"/>
-        </w:rPr>
-      </w:pPr>
-      <w:r>
-        <w:rPr>
-          <w:lang w:val="es-ES"/>
-        </w:rPr>
-        <w:t>"#f3ec70"</w:t>
-      </w:r>
-      <w:r>
-        <w:rPr>
-          <w:lang w:val="es-ES"/>
-        </w:rPr>
-        <w:t>=</w:t>
-      </w:r>
-      <w:r>
-        <w:rPr>
-          <w:lang w:val="es-ES"/>
-        </w:rPr>
-        <w:t>"</w:t>
-      </w:r>
-      <w:proofErr w:type="spellStart"/>
-      <w:r>
-        <w:rPr>
-          <w:lang w:val="es-ES"/>
-        </w:rPr>
-        <w:t>Plumbaginaceae</w:t>
-      </w:r>
-      <w:proofErr w:type="spellEnd"/>
-      <w:r>
-        <w:rPr>
-          <w:lang w:val="es-ES"/>
-        </w:rPr>
-        <w:t>"</w:t>
-      </w:r>
-    </w:p>
-    <w:p>
-      <w:pPr>
-        <w:rPr>
-          <w:lang w:val="es-ES"/>
-        </w:rPr>
-      </w:pPr>
-      <w:r>
-        <w:rPr>
-          <w:lang w:val="es-ES"/>
-        </w:rPr>
-        <w:t>"#f6e528"</w:t>
-      </w:r>
-      <w:r>
-        <w:rPr>
-          <w:lang w:val="es-ES"/>
-        </w:rPr>
-        <w:t xml:space="preserve">= </w:t>
-      </w:r>
-      <w:r>
-        <w:rPr>
-          <w:lang w:val="es-ES"/>
-        </w:rPr>
-        <w:t>"</w:t>
-      </w:r>
-      <w:proofErr w:type="spellStart"/>
-      <w:r>
-        <w:rPr>
-          <w:lang w:val="es-ES"/>
-        </w:rPr>
-        <w:t>Asteraceae</w:t>
-      </w:r>
-      <w:proofErr w:type="spellEnd"/>
-      <w:r>
-        <w:rPr>
-          <w:lang w:val="es-ES"/>
-        </w:rPr>
-        <w:t>"</w:t>
-      </w:r>
-    </w:p>
-    <w:p>
-      <w:pPr>
-        <w:rPr>
-          <w:lang w:val="es-ES"/>
-        </w:rPr>
-      </w:pPr>
-      <w:r>
-        <w:rPr>
-          <w:lang w:val="es-ES"/>
-        </w:rPr>
-        <w:t>"#Fad220"</w:t>
-      </w:r>
-      <w:r>
-        <w:rPr>
-          <w:lang w:val="es-ES"/>
-        </w:rPr>
-        <w:t>=</w:t>
-      </w:r>
-      <w:r>
-        <w:rPr>
-          <w:lang w:val="es-ES"/>
-        </w:rPr>
-        <w:t>"</w:t>
-      </w:r>
-      <w:proofErr w:type="spellStart"/>
-      <w:r>
-        <w:rPr>
-          <w:lang w:val="es-ES"/>
-        </w:rPr>
-        <w:t>Campanulaceae</w:t>
-      </w:r>
-      <w:proofErr w:type="spellEnd"/>
-      <w:r>
-        <w:rPr>
-          <w:lang w:val="es-ES"/>
-        </w:rPr>
-        <w:t>"</w:t>
-      </w:r>
-    </w:p>
-    <w:p>
-      <w:pPr>
-        <w:rPr>
-          <w:lang w:val="es-ES"/>
-        </w:rPr>
-      </w:pPr>
-      <w:r>
-        <w:rPr>
-          <w:lang w:val="es-ES"/>
-        </w:rPr>
-        <w:t>"#f4bc50"</w:t>
-      </w:r>
-      <w:r>
-        <w:rPr>
-          <w:lang w:val="es-ES"/>
-        </w:rPr>
-        <w:t>=</w:t>
-      </w:r>
-      <w:r>
-        <w:rPr>
-          <w:lang w:val="es-ES"/>
-        </w:rPr>
-        <w:t>"</w:t>
-      </w:r>
-      <w:proofErr w:type="spellStart"/>
-      <w:r>
-        <w:rPr>
-          <w:lang w:val="es-ES"/>
-        </w:rPr>
-        <w:t>Apiaceae</w:t>
-      </w:r>
-      <w:proofErr w:type="spellEnd"/>
-      <w:r>
-        <w:rPr>
-          <w:lang w:val="es-ES"/>
-        </w:rPr>
-        <w:t>"</w:t>
-      </w:r>
-    </w:p>
-    <w:p>
-      <w:pPr>
-        <w:rPr>
-          <w:lang w:val="es-ES"/>
-        </w:rPr>
-      </w:pPr>
-      <w:r>
-        <w:rPr>
-          <w:lang w:val="es-ES"/>
-        </w:rPr>
-        <w:t>"#fcb622"</w:t>
-      </w:r>
-      <w:r>
-        <w:rPr>
-          <w:lang w:val="es-ES"/>
-        </w:rPr>
-        <w:t>=</w:t>
-      </w:r>
-      <w:r>
-        <w:rPr>
-          <w:lang w:val="es-ES"/>
-        </w:rPr>
-        <w:t>"</w:t>
-      </w:r>
-      <w:proofErr w:type="spellStart"/>
-      <w:r>
-        <w:rPr>
-          <w:lang w:val="es-ES"/>
-        </w:rPr>
-        <w:t>Plantaginaceae</w:t>
-      </w:r>
-      <w:proofErr w:type="spellEnd"/>
-      <w:r>
-        <w:rPr>
-          <w:lang w:val="es-ES"/>
-        </w:rPr>
-        <w:t>"</w:t>
-      </w:r>
-    </w:p>
-    <w:p>
-      <w:pPr>
-        <w:rPr>
-          <w:lang w:val="es-ES"/>
-        </w:rPr>
-      </w:pPr>
-      <w:r>
-        <w:rPr>
-          <w:lang w:val="es-ES"/>
-        </w:rPr>
-        <w:t>"#f68b08"</w:t>
-      </w:r>
-      <w:r>
-        <w:rPr>
-          <w:lang w:val="es-ES"/>
-        </w:rPr>
-        <w:t>=</w:t>
-      </w:r>
-      <w:r>
-        <w:rPr>
-          <w:lang w:val="es-ES"/>
-        </w:rPr>
-        <w:t>"</w:t>
-      </w:r>
-      <w:proofErr w:type="spellStart"/>
-      <w:r>
-        <w:rPr>
-          <w:lang w:val="es-ES"/>
-        </w:rPr>
-        <w:t>Lamiaceae</w:t>
-      </w:r>
-      <w:proofErr w:type="spellEnd"/>
-      <w:r>
-        <w:rPr>
-          <w:lang w:val="es-ES"/>
-        </w:rPr>
-        <w:t>"</w:t>
-      </w:r>
-    </w:p>
-    <w:p>
-      <w:pPr>
-        <w:rPr>
-          <w:lang w:val="es-ES"/>
-        </w:rPr>
-      </w:pPr>
-      <w:r>
-        <w:rPr>
-          <w:lang w:val="es-ES"/>
-        </w:rPr>
-        <w:t>"#ff7125"</w:t>
-      </w:r>
-      <w:r>
-        <w:rPr>
-          <w:lang w:val="es-ES"/>
-        </w:rPr>
-        <w:t>=</w:t>
-      </w:r>
-      <w:r>
-        <w:rPr>
-          <w:lang w:val="es-ES"/>
-        </w:rPr>
-        <w:t>"</w:t>
-      </w:r>
-      <w:proofErr w:type="spellStart"/>
-      <w:r>
-        <w:rPr>
-          <w:lang w:val="es-ES"/>
-        </w:rPr>
-        <w:t>Primulaceae</w:t>
-      </w:r>
-      <w:proofErr w:type="spellEnd"/>
-      <w:r>
-        <w:rPr>
-          <w:lang w:val="es-ES"/>
-        </w:rPr>
-        <w:t>"</w:t>
-      </w:r>
-    </w:p>
-    <w:p>
-      <w:pPr>
-        <w:rPr>
-          <w:lang w:val="en-US"/>
-        </w:rPr>
-      </w:pPr>
-      <w:r>
-        <w:rPr>
-          <w:lang w:val="en-US"/>
-        </w:rPr>
-        <w:t>"#08f9dd"</w:t>
-      </w:r>
-      <w:r>
-        <w:rPr>
-          <w:lang w:val="en-US"/>
-        </w:rPr>
-        <w:t>=</w:t>
-      </w:r>
-      <w:r>
-        <w:rPr>
-          <w:lang w:val="en-US"/>
-        </w:rPr>
-        <w:t>"</w:t>
-      </w:r>
-      <w:proofErr w:type="spellStart"/>
-      <w:r>
-        <w:rPr>
-          <w:lang w:val="en-US"/>
-        </w:rPr>
-        <w:t>Cistaceae</w:t>
-      </w:r>
-      <w:proofErr w:type="spellEnd"/>
-      <w:r>
-        <w:rPr>
-          <w:lang w:val="en-US"/>
-        </w:rPr>
-        <w:t>"</w:t>
-      </w:r>
-    </w:p>
-    <w:p>
-      <w:pPr>
-        <w:rPr>
-          <w:lang w:val="en-US"/>
-        </w:rPr>
-      </w:pPr>
-      <w:r>
-        <w:rPr>
-          <w:lang w:val="en-US"/>
-        </w:rPr>
-        <w:t>"#16cacb"</w:t>
-      </w:r>
-      <w:r>
-        <w:rPr>
-          <w:lang w:val="en-US"/>
-        </w:rPr>
-        <w:t>=</w:t>
-      </w:r>
-      <w:r>
-        <w:rPr>
-          <w:lang w:val="en-US"/>
-        </w:rPr>
-        <w:t>"Brassicaceae"</w:t>
-      </w:r>
-    </w:p>
-    <w:p>
-      <w:pPr>
-        <w:rPr>
-          <w:lang w:val="en-US"/>
-        </w:rPr>
-      </w:pPr>
-      <w:r>
-        <w:rPr>
-          <w:lang w:val="en-US"/>
-        </w:rPr>
-        <w:t>"#21a8be"</w:t>
-      </w:r>
-      <w:r>
-        <w:rPr>
-          <w:lang w:val="en-US"/>
-        </w:rPr>
-        <w:t>=</w:t>
-      </w:r>
-      <w:r>
-        <w:rPr>
-          <w:lang w:val="en-US"/>
-        </w:rPr>
-        <w:t>"Fabaceae"</w:t>
-      </w:r>
-    </w:p>
-    <w:p>
-      <w:pPr>
-        <w:rPr>
-          <w:lang w:val="en-US"/>
-        </w:rPr>
-      </w:pPr>
-      <w:r>
-        <w:rPr>
-          <w:lang w:val="en-US"/>
-        </w:rPr>
-        <w:t>"#2d7faf"</w:t>
-      </w:r>
-      <w:r>
-        <w:rPr>
-          <w:lang w:val="en-US"/>
-        </w:rPr>
-        <w:t>=</w:t>
-      </w:r>
-      <w:r>
-        <w:rPr>
-          <w:lang w:val="en-US"/>
-        </w:rPr>
-        <w:t>"Salicaceae"</w:t>
-      </w:r>
-    </w:p>
-    <w:p>
-      <w:pPr>
-        <w:rPr>
-          <w:lang w:val="en-US"/>
-        </w:rPr>
-      </w:pPr>
-      <w:r>
-        <w:rPr>
-          <w:lang w:val="en-US"/>
-        </w:rPr>
-        <w:t>"#275381"</w:t>
-      </w:r>
-      <w:r>
-        <w:rPr>
-          <w:lang w:val="en-US"/>
-        </w:rPr>
-        <w:t>=</w:t>
-      </w:r>
-      <w:r>
-        <w:rPr>
-          <w:lang w:val="en-US"/>
-        </w:rPr>
-        <w:t>"Crassulaceae"</w:t>
-      </w:r>
-    </w:p>
-    <w:p>
-      <w:pPr>
-        <w:rPr>
-          <w:lang w:val="en-US"/>
-        </w:rPr>
-      </w:pPr>
-      <w:r>
-        <w:rPr>
-          <w:lang w:val="en-US"/>
-        </w:rPr>
-        <w:t>"#42346f"</w:t>
-      </w:r>
-      <w:r>
-        <w:rPr>
-          <w:lang w:val="en-US"/>
-        </w:rPr>
-        <w:t>=</w:t>
-      </w:r>
-      <w:r>
-        <w:rPr>
-          <w:lang w:val="en-US"/>
-        </w:rPr>
-        <w:t>"Saxifragaceae"</w:t>
-      </w:r>
     </w:p>
     <w:sectPr>
       <w:pgSz w:w="11906" w:h="16838"/>
@@ -607,7 +543,7 @@
 </file>
 
 <file path=word/styles.xml><?xml version="1.0" encoding="utf-8"?>
-<w:styles xmlns:mc="http://schemas.openxmlformats.org/markup-compatibility/2006" xmlns:r="http://schemas.openxmlformats.org/officeDocument/2006/relationships" xmlns:w="http://schemas.openxmlformats.org/wordprocessingml/2006/main" xmlns:w14="http://schemas.microsoft.com/office/word/2010/wordml" xmlns:w15="http://schemas.microsoft.com/office/word/2012/wordml" xmlns:w16cex="http://schemas.microsoft.com/office/word/2018/wordml/cex" xmlns:w16cid="http://schemas.microsoft.com/office/word/2016/wordml/cid" xmlns:w16="http://schemas.microsoft.com/office/word/2018/wordml" xmlns:w16du="http://schemas.microsoft.com/office/word/2023/wordml/word16du" xmlns:w16sdtdh="http://schemas.microsoft.com/office/word/2020/wordml/sdtdatahash" xmlns:w16se="http://schemas.microsoft.com/office/word/2015/wordml/symex" mc:Ignorable="w14 w15 w16se w16cid w16 w16cex w16sdtdh w16du">
+<w:styles xmlns:mc="http://schemas.openxmlformats.org/markup-compatibility/2006" xmlns:r="http://schemas.openxmlformats.org/officeDocument/2006/relationships" xmlns:w="http://schemas.openxmlformats.org/wordprocessingml/2006/main" xmlns:w14="http://schemas.microsoft.com/office/word/2010/wordml" xmlns:w15="http://schemas.microsoft.com/office/word/2012/wordml" mc:Ignorable="w14 w15">
   <w:docDefaults>
     <w:rPrDefault>
       <w:rPr>
@@ -625,7 +561,7 @@
       </w:pPr>
     </w:pPrDefault>
   </w:docDefaults>
-  <w:latentStyles w:defLockedState="0" w:defUIPriority="99" w:defSemiHidden="0" w:defUnhideWhenUsed="0" w:defQFormat="0" w:count="376">
+  <w:latentStyles w:defLockedState="0" w:defUIPriority="99" w:defSemiHidden="0" w:defUnhideWhenUsed="0" w:defQFormat="0" w:count="371">
     <w:lsdException w:name="Normal" w:uiPriority="0" w:qFormat="1"/>
     <w:lsdException w:name="heading 1" w:uiPriority="9" w:qFormat="1"/>
     <w:lsdException w:name="heading 2" w:semiHidden="1" w:uiPriority="9" w:unhideWhenUsed="1" w:qFormat="1"/>
@@ -997,11 +933,6 @@
     <w:lsdException w:name="List Table 5 Dark Accent 6" w:uiPriority="50"/>
     <w:lsdException w:name="List Table 6 Colorful Accent 6" w:uiPriority="51"/>
     <w:lsdException w:name="List Table 7 Colorful Accent 6" w:uiPriority="52"/>
-    <w:lsdException w:name="Mention" w:semiHidden="1" w:unhideWhenUsed="1"/>
-    <w:lsdException w:name="Smart Hyperlink" w:semiHidden="1" w:unhideWhenUsed="1"/>
-    <w:lsdException w:name="Hashtag" w:semiHidden="1" w:unhideWhenUsed="1"/>
-    <w:lsdException w:name="Unresolved Mention" w:semiHidden="1" w:unhideWhenUsed="1"/>
-    <w:lsdException w:name="Smart Link" w:semiHidden="1" w:unhideWhenUsed="1"/>
   </w:latentStyles>
   <w:style w:type="paragraph" w:default="1" w:styleId="Normal">
     <w:name w:val="Normal"/>
@@ -1364,11 +1295,11 @@
       <w:lang w:val="en-GB"/>
     </w:rPr>
   </w:style>
-  <w:style w:type="paragraph" w:styleId="Ttulo">
+  <w:style w:type="paragraph" w:styleId="Puesto">
     <w:name w:val="Title"/>
     <w:basedOn w:val="Normal"/>
     <w:next w:val="Normal"/>
-    <w:link w:val="TtuloCar"/>
+    <w:link w:val="PuestoCar"/>
     <w:uiPriority w:val="10"/>
     <w:qFormat/>
     <w:rsid w:val="0071700D"/>
@@ -1384,10 +1315,10 @@
       <w:szCs w:val="56"/>
     </w:rPr>
   </w:style>
-  <w:style w:type="character" w:customStyle="1" w:styleId="TtuloCar">
-    <w:name w:val="Título Car"/>
+  <w:style w:type="character" w:customStyle="1" w:styleId="PuestoCar">
+    <w:name w:val="Puesto Car"/>
     <w:basedOn w:val="Fuentedeprrafopredeter"/>
-    <w:link w:val="Ttulo"/>
+    <w:link w:val="Puesto"/>
     <w:uiPriority w:val="10"/>
     <w:rsid w:val="0071700D"/>
     <w:rPr>

</xml_diff>

<commit_message>
Manuscript version 2 after coauthors comments
</commit_message>
<xml_diff>
--- a/doc/Families and R colors.docx
+++ b/doc/Families and R colors.docx
@@ -1,6 +1,6 @@
 
 <file path=word/document.xml><?xml version="1.0" encoding="utf-8"?>
-<w:document xmlns:wpc="http://schemas.microsoft.com/office/word/2010/wordprocessingCanvas" xmlns:mc="http://schemas.openxmlformats.org/markup-compatibility/2006" xmlns:o="urn:schemas-microsoft-com:office:office" xmlns:r="http://schemas.openxmlformats.org/officeDocument/2006/relationships" xmlns:m="http://schemas.openxmlformats.org/officeDocument/2006/math" xmlns:v="urn:schemas-microsoft-com:vml" xmlns:wp14="http://schemas.microsoft.com/office/word/2010/wordprocessingDrawing" xmlns:wp="http://schemas.openxmlformats.org/drawingml/2006/wordprocessingDrawing" xmlns:w10="urn:schemas-microsoft-com:office:word" xmlns:w="http://schemas.openxmlformats.org/wordprocessingml/2006/main" xmlns:w14="http://schemas.microsoft.com/office/word/2010/wordml" xmlns:w15="http://schemas.microsoft.com/office/word/2012/wordml" xmlns:wpg="http://schemas.microsoft.com/office/word/2010/wordprocessingGroup" xmlns:wpi="http://schemas.microsoft.com/office/word/2010/wordprocessingInk" xmlns:wne="http://schemas.microsoft.com/office/word/2006/wordml" xmlns:wps="http://schemas.microsoft.com/office/word/2010/wordprocessingShape" mc:Ignorable="w14 w15 wp14">
+<w:document xmlns:wpc="http://schemas.microsoft.com/office/word/2010/wordprocessingCanvas" xmlns:cx="http://schemas.microsoft.com/office/drawing/2014/chartex" xmlns:cx1="http://schemas.microsoft.com/office/drawing/2015/9/8/chartex" xmlns:cx2="http://schemas.microsoft.com/office/drawing/2015/10/21/chartex" xmlns:cx3="http://schemas.microsoft.com/office/drawing/2016/5/9/chartex" xmlns:cx4="http://schemas.microsoft.com/office/drawing/2016/5/10/chartex" xmlns:cx5="http://schemas.microsoft.com/office/drawing/2016/5/11/chartex" xmlns:cx6="http://schemas.microsoft.com/office/drawing/2016/5/12/chartex" xmlns:cx7="http://schemas.microsoft.com/office/drawing/2016/5/13/chartex" xmlns:cx8="http://schemas.microsoft.com/office/drawing/2016/5/14/chartex" xmlns:mc="http://schemas.openxmlformats.org/markup-compatibility/2006" xmlns:aink="http://schemas.microsoft.com/office/drawing/2016/ink" xmlns:am3d="http://schemas.microsoft.com/office/drawing/2017/model3d" xmlns:o="urn:schemas-microsoft-com:office:office" xmlns:oel="http://schemas.microsoft.com/office/2019/extlst" xmlns:r="http://schemas.openxmlformats.org/officeDocument/2006/relationships" xmlns:m="http://schemas.openxmlformats.org/officeDocument/2006/math" xmlns:v="urn:schemas-microsoft-com:vml" xmlns:wp14="http://schemas.microsoft.com/office/word/2010/wordprocessingDrawing" xmlns:wp="http://schemas.openxmlformats.org/drawingml/2006/wordprocessingDrawing" xmlns:w10="urn:schemas-microsoft-com:office:word" xmlns:w="http://schemas.openxmlformats.org/wordprocessingml/2006/main" xmlns:w14="http://schemas.microsoft.com/office/word/2010/wordml" xmlns:w15="http://schemas.microsoft.com/office/word/2012/wordml" xmlns:w16cex="http://schemas.microsoft.com/office/word/2018/wordml/cex" xmlns:w16cid="http://schemas.microsoft.com/office/word/2016/wordml/cid" xmlns:w16="http://schemas.microsoft.com/office/word/2018/wordml" xmlns:w16du="http://schemas.microsoft.com/office/word/2023/wordml/word16du" xmlns:w16sdtdh="http://schemas.microsoft.com/office/word/2020/wordml/sdtdatahash" xmlns:w16sdtfl="http://schemas.microsoft.com/office/word/2024/wordml/sdtformatlock" xmlns:w16se="http://schemas.microsoft.com/office/word/2015/wordml/symex" xmlns:wpg="http://schemas.microsoft.com/office/word/2010/wordprocessingGroup" xmlns:wpi="http://schemas.microsoft.com/office/word/2010/wordprocessingInk" xmlns:wne="http://schemas.microsoft.com/office/word/2006/wordml" xmlns:wps="http://schemas.microsoft.com/office/word/2010/wordprocessingShape" mc:Ignorable="w14 w15 w16se w16cid w16 w16cex w16sdtdh w16sdtfl w16du wp14">
   <w:body>
     <w:p>
       <w:r>
@@ -18,6 +18,19 @@
     <w:p>
       <w:pPr>
         <w:rPr>
+          <w:lang w:val="en-US"/>
+        </w:rPr>
+      </w:pPr>
+      <w:r>
+        <w:rPr>
+          <w:lang w:val="en-US"/>
+        </w:rPr>
+        <w:t>"#F2F9AA"= "Asteraceae"</w:t>
+      </w:r>
+    </w:p>
+    <w:p>
+      <w:pPr>
+        <w:rPr>
           <w:lang w:val="es-ES"/>
         </w:rPr>
       </w:pPr>
@@ -31,20 +44,20 @@
         <w:rPr>
           <w:lang w:val="es-ES"/>
         </w:rPr>
-        <w:t>F2F9AA</w:t>
-      </w:r>
-      <w:r>
-        <w:rPr>
-          <w:lang w:val="es-ES"/>
-        </w:rPr>
-        <w:t>"= "</w:t>
+        <w:t>F3ec70</w:t>
+      </w:r>
+      <w:r>
+        <w:rPr>
+          <w:lang w:val="es-ES"/>
+        </w:rPr>
+        <w:t>"="</w:t>
       </w:r>
       <w:proofErr w:type="spellStart"/>
       <w:r>
         <w:rPr>
           <w:lang w:val="es-ES"/>
         </w:rPr>
-        <w:t>Asteraceae</w:t>
+        <w:t>Campanulaceae</w:t>
       </w:r>
       <w:proofErr w:type="spellEnd"/>
       <w:r>
@@ -64,26 +77,14 @@
         <w:rPr>
           <w:lang w:val="es-ES"/>
         </w:rPr>
-        <w:t>"#</w:t>
-      </w:r>
-      <w:r>
-        <w:rPr>
-          <w:lang w:val="es-ES"/>
-        </w:rPr>
-        <w:t>F3ec70</w:t>
-      </w:r>
-      <w:r>
-        <w:rPr>
-          <w:lang w:val="es-ES"/>
-        </w:rPr>
-        <w:t>"="</w:t>
+        <w:t>"#f6e528"="</w:t>
       </w:r>
       <w:proofErr w:type="spellStart"/>
       <w:r>
         <w:rPr>
           <w:lang w:val="es-ES"/>
         </w:rPr>
-        <w:t>Campanulaceae</w:t>
+        <w:t>Apiaceae</w:t>
       </w:r>
       <w:proofErr w:type="spellEnd"/>
       <w:r>
@@ -103,53 +104,166 @@
         <w:rPr>
           <w:lang w:val="es-ES"/>
         </w:rPr>
-        <w:t>"#f6e528"</w:t>
-      </w:r>
-      <w:r>
-        <w:rPr>
-          <w:lang w:val="es-ES"/>
+        <w:t xml:space="preserve">"#Fad220" </w:t>
+      </w:r>
+      <w:r>
+        <w:rPr>
+          <w:lang w:val="es-ES"/>
+        </w:rPr>
+        <w:t xml:space="preserve">= </w:t>
+      </w:r>
+      <w:r>
+        <w:rPr>
+          <w:lang w:val="es-ES"/>
+        </w:rPr>
+        <w:t>"</w:t>
+      </w:r>
+      <w:proofErr w:type="spellStart"/>
+      <w:r>
+        <w:rPr>
+          <w:lang w:val="es-ES"/>
+        </w:rPr>
+        <w:t>Lamiaceae</w:t>
+      </w:r>
+      <w:proofErr w:type="spellEnd"/>
+      <w:r>
+        <w:rPr>
+          <w:lang w:val="es-ES"/>
+        </w:rPr>
+        <w:t>"</w:t>
+      </w:r>
+    </w:p>
+    <w:p>
+      <w:pPr>
+        <w:rPr>
+          <w:lang w:val="en-US"/>
+        </w:rPr>
+      </w:pPr>
+      <w:r>
+        <w:rPr>
+          <w:lang w:val="en-US"/>
+        </w:rPr>
+        <w:t xml:space="preserve">"#fcb622" = </w:t>
+      </w:r>
+      <w:r>
+        <w:rPr>
+          <w:lang w:val="en-US"/>
+        </w:rPr>
+        <w:t>"</w:t>
+      </w:r>
+      <w:r>
+        <w:rPr>
+          <w:lang w:val="en-US"/>
+        </w:rPr>
+        <w:t>Orobanchaceae</w:t>
+      </w:r>
+      <w:r>
+        <w:rPr>
+          <w:lang w:val="en-US"/>
+        </w:rPr>
+        <w:t>"</w:t>
+      </w:r>
+    </w:p>
+    <w:p>
+      <w:r>
+        <w:t xml:space="preserve">"darkgoldenrod3" </w:t>
+      </w:r>
+      <w:r>
+        <w:t>= "Gentianaceae"</w:t>
+      </w:r>
+    </w:p>
+    <w:p>
+      <w:pPr>
+        <w:rPr>
+          <w:lang w:val="en-US"/>
+        </w:rPr>
+      </w:pPr>
+      <w:r>
+        <w:t xml:space="preserve">"#f68b08" </w:t>
+      </w:r>
+      <w:r>
+        <w:rPr>
+          <w:lang w:val="en-US"/>
         </w:rPr>
         <w:t>="</w:t>
       </w:r>
       <w:proofErr w:type="spellStart"/>
       <w:r>
         <w:rPr>
-          <w:lang w:val="es-ES"/>
-        </w:rPr>
-        <w:t>Apiaceae</w:t>
+          <w:lang w:val="en-US"/>
+        </w:rPr>
+        <w:t>Primulaceae</w:t>
       </w:r>
       <w:proofErr w:type="spellEnd"/>
       <w:r>
         <w:rPr>
-          <w:lang w:val="es-ES"/>
-        </w:rPr>
-        <w:t>"</w:t>
-      </w:r>
-    </w:p>
-    <w:p>
-      <w:pPr>
-        <w:rPr>
-          <w:lang w:val="es-ES"/>
-        </w:rPr>
-      </w:pPr>
-      <w:r>
-        <w:rPr>
-          <w:lang w:val="es-ES"/>
-        </w:rPr>
-        <w:t xml:space="preserve">"#Fad220" </w:t>
-      </w:r>
-      <w:r>
-        <w:rPr>
-          <w:lang w:val="es-ES"/>
-        </w:rPr>
-        <w:t>= “</w:t>
+          <w:lang w:val="en-US"/>
+        </w:rPr>
+        <w:t>"</w:t>
+      </w:r>
+      <w:r>
+        <w:rPr>
+          <w:lang w:val="en-US"/>
+        </w:rPr>
+        <w:t xml:space="preserve"> </w:t>
+      </w:r>
+    </w:p>
+    <w:p>
+      <w:pPr>
+        <w:rPr>
+          <w:lang w:val="en-US"/>
+        </w:rPr>
+      </w:pPr>
+      <w:r>
+        <w:rPr>
+          <w:lang w:val="en-US"/>
+        </w:rPr>
+        <w:t>"#ff7125"</w:t>
+      </w:r>
+      <w:r>
+        <w:t>="</w:t>
+      </w:r>
+      <w:r>
+        <w:rPr>
+          <w:lang w:val="en-US"/>
+        </w:rPr>
+        <w:t xml:space="preserve"> </w:t>
+      </w:r>
+      <w:r>
+        <w:t>Plantaginaceae"</w:t>
+      </w:r>
+    </w:p>
+    <w:p>
+      <w:pPr>
+        <w:rPr>
+          <w:lang w:val="en-US"/>
+        </w:rPr>
+      </w:pPr>
+      <w:r>
+        <w:rPr>
+          <w:lang w:val="en-US"/>
+        </w:rPr>
+        <w:t>"#c87107" ="Caryophyllaceae"</w:t>
+      </w:r>
+    </w:p>
+    <w:p>
+      <w:pPr>
+        <w:rPr>
+          <w:lang w:val="es-ES"/>
+        </w:rPr>
+      </w:pPr>
+      <w:r>
+        <w:rPr>
+          <w:lang w:val="es-ES"/>
+        </w:rPr>
+        <w:t>"#8E5005" ="</w:t>
       </w:r>
       <w:proofErr w:type="spellStart"/>
       <w:r>
         <w:rPr>
           <w:lang w:val="es-ES"/>
         </w:rPr>
-        <w:t>Lamiaceae</w:t>
+        <w:t>Plumbaginaceae</w:t>
       </w:r>
       <w:proofErr w:type="spellEnd"/>
       <w:r>
@@ -158,128 +272,224 @@
         </w:rPr>
         <w:t>"</w:t>
       </w:r>
-      <w:bookmarkStart w:id="0" w:name="_GoBack"/>
-      <w:bookmarkEnd w:id="0"/>
-    </w:p>
-    <w:p>
-      <w:pPr>
-        <w:rPr>
-          <w:lang w:val="es-ES"/>
-        </w:rPr>
-      </w:pPr>
-      <w:r>
-        <w:rPr>
-          <w:lang w:val="es-ES"/>
-        </w:rPr>
-        <w:t xml:space="preserve">"#fcb622" </w:t>
-      </w:r>
-      <w:r>
-        <w:rPr>
-          <w:lang w:val="es-ES"/>
-        </w:rPr>
-        <w:t xml:space="preserve">= </w:t>
-      </w:r>
-      <w:r>
-        <w:rPr>
-          <w:lang w:val="es-ES"/>
-        </w:rPr>
-        <w:t>“</w:t>
+    </w:p>
+    <w:p>
+      <w:pPr>
+        <w:rPr>
+          <w:lang w:val="es-ES"/>
+        </w:rPr>
+      </w:pPr>
+      <w:r>
+        <w:rPr>
+          <w:lang w:val="es-ES"/>
+        </w:rPr>
+        <w:t xml:space="preserve">"#08f9dd" </w:t>
+      </w:r>
+      <w:r>
+        <w:rPr>
+          <w:lang w:val="es-ES"/>
+        </w:rPr>
+        <w:t>="</w:t>
       </w:r>
       <w:proofErr w:type="spellStart"/>
       <w:r>
         <w:rPr>
           <w:lang w:val="es-ES"/>
         </w:rPr>
-        <w:t>Orobanchaceae</w:t>
+        <w:t>Fabaceae</w:t>
       </w:r>
       <w:proofErr w:type="spellEnd"/>
       <w:r>
         <w:rPr>
           <w:lang w:val="es-ES"/>
         </w:rPr>
-        <w:t>”</w:t>
-      </w:r>
-    </w:p>
-    <w:p>
-      <w:r>
-        <w:t xml:space="preserve">"darkgoldenrod3" </w:t>
-      </w:r>
-      <w:r>
-        <w:t>="Plantaginaceae"</w:t>
-      </w:r>
-    </w:p>
-    <w:p>
-      <w:r>
-        <w:t xml:space="preserve">"#f68b08" </w:t>
-      </w:r>
-      <w:r>
-        <w:t>= “</w:t>
+        <w:t>"</w:t>
+      </w:r>
+    </w:p>
+    <w:p>
+      <w:pPr>
+        <w:rPr>
+          <w:lang w:val="es-ES"/>
+        </w:rPr>
+      </w:pPr>
+      <w:r>
+        <w:rPr>
+          <w:lang w:val="es-ES"/>
+        </w:rPr>
+        <w:t xml:space="preserve">"#16cacb" </w:t>
+      </w:r>
+      <w:r>
+        <w:rPr>
+          <w:lang w:val="es-ES"/>
+        </w:rPr>
+        <w:t>="</w:t>
       </w:r>
       <w:proofErr w:type="spellStart"/>
       <w:r>
-        <w:t>Gentianaceae</w:t>
+        <w:rPr>
+          <w:lang w:val="es-ES"/>
+        </w:rPr>
+        <w:t>Salicaceae</w:t>
       </w:r>
       <w:proofErr w:type="spellEnd"/>
       <w:r>
-        <w:t>”</w:t>
-      </w:r>
-    </w:p>
-    <w:p>
-      <w:r>
-        <w:t xml:space="preserve">"#ff7125" </w:t>
-      </w:r>
-      <w:r>
-        <w:t>="</w:t>
+        <w:rPr>
+          <w:lang w:val="es-ES"/>
+        </w:rPr>
+        <w:t>"</w:t>
+      </w:r>
+    </w:p>
+    <w:p>
+      <w:r>
+        <w:t>"#21a8be", ="Brassicaceae"</w:t>
+      </w:r>
+    </w:p>
+    <w:p>
+      <w:pPr>
+        <w:rPr>
+          <w:lang w:val="en-US"/>
+        </w:rPr>
+      </w:pPr>
+      <w:r>
+        <w:rPr>
+          <w:lang w:val="en-US"/>
+        </w:rPr>
+        <w:t>"#2d7faf</w:t>
+      </w:r>
+      <w:r>
+        <w:rPr>
+          <w:lang w:val="en-US"/>
+        </w:rPr>
+        <w:t>" =</w:t>
+      </w:r>
+      <w:r>
+        <w:rPr>
+          <w:lang w:val="en-US"/>
+        </w:rPr>
+        <w:t>"</w:t>
       </w:r>
       <w:proofErr w:type="spellStart"/>
       <w:r>
-        <w:t>Primulaceae</w:t>
+        <w:rPr>
+          <w:lang w:val="en-US"/>
+        </w:rPr>
+        <w:t>Cistaceae</w:t>
       </w:r>
       <w:proofErr w:type="spellEnd"/>
       <w:r>
-        <w:t>”</w:t>
-      </w:r>
-    </w:p>
-    <w:p>
-      <w:r>
-        <w:t xml:space="preserve">"#c87107" </w:t>
-      </w:r>
-      <w:r>
-        <w:t>="</w:t>
+        <w:rPr>
+          <w:lang w:val="en-US"/>
+        </w:rPr>
+        <w:t>"</w:t>
+      </w:r>
+    </w:p>
+    <w:p>
+      <w:pPr>
+        <w:rPr>
+          <w:lang w:val="en-US"/>
+        </w:rPr>
+      </w:pPr>
+      <w:r>
+        <w:rPr>
+          <w:lang w:val="en-US"/>
+        </w:rPr>
+        <w:t>"#275381"</w:t>
+      </w:r>
+      <w:r>
+        <w:rPr>
+          <w:lang w:val="en-US"/>
+        </w:rPr>
+        <w:t>=</w:t>
+      </w:r>
+      <w:r>
+        <w:rPr>
+          <w:lang w:val="en-US"/>
+        </w:rPr>
+        <w:t>"Crassulaceae"</w:t>
+      </w:r>
+    </w:p>
+    <w:p>
+      <w:pPr>
+        <w:rPr>
+          <w:lang w:val="es-ES"/>
+        </w:rPr>
+      </w:pPr>
+      <w:r>
+        <w:rPr>
+          <w:lang w:val="es-ES"/>
+        </w:rPr>
+        <w:t>"#42346f"="</w:t>
       </w:r>
       <w:proofErr w:type="spellStart"/>
       <w:r>
-        <w:t>Caryophyllaceae</w:t>
+        <w:rPr>
+          <w:lang w:val="es-ES"/>
+        </w:rPr>
+        <w:t>Saxifragaceae</w:t>
       </w:r>
       <w:proofErr w:type="spellEnd"/>
       <w:r>
-        <w:t>"</w:t>
-      </w:r>
-    </w:p>
-    <w:p>
-      <w:pPr>
-        <w:rPr>
-          <w:lang w:val="es-ES"/>
-        </w:rPr>
-      </w:pPr>
-      <w:r>
-        <w:rPr>
-          <w:lang w:val="es-ES"/>
-        </w:rPr>
-        <w:t xml:space="preserve">"#8E5005" </w:t>
-      </w:r>
-      <w:r>
-        <w:rPr>
-          <w:lang w:val="es-ES"/>
-        </w:rPr>
-        <w:t>="</w:t>
+        <w:rPr>
+          <w:lang w:val="es-ES"/>
+        </w:rPr>
+        <w:t>"</w:t>
+      </w:r>
+    </w:p>
+    <w:p>
+      <w:pPr>
+        <w:rPr>
+          <w:lang w:val="es-ES"/>
+        </w:rPr>
+      </w:pPr>
+      <w:r>
+        <w:rPr>
+          <w:lang w:val="es-ES"/>
+        </w:rPr>
+        <w:t>"#78E208" =</w:t>
+      </w:r>
+      <w:r>
+        <w:rPr>
+          <w:lang w:val="es-ES"/>
+        </w:rPr>
+        <w:t>"</w:t>
+      </w:r>
+      <w:r>
+        <w:rPr>
+          <w:lang w:val="es-ES"/>
+        </w:rPr>
+        <w:t>Poaceae</w:t>
+      </w:r>
+      <w:r>
+        <w:rPr>
+          <w:lang w:val="es-ES"/>
+        </w:rPr>
+        <w:t>"</w:t>
+      </w:r>
+    </w:p>
+    <w:p>
+      <w:pPr>
+        <w:rPr>
+          <w:lang w:val="es-ES"/>
+        </w:rPr>
+      </w:pPr>
+      <w:r>
+        <w:rPr>
+          <w:lang w:val="es-ES"/>
+        </w:rPr>
+        <w:t xml:space="preserve">"#45A747" = </w:t>
+      </w:r>
+      <w:r>
+        <w:rPr>
+          <w:lang w:val="es-ES"/>
+        </w:rPr>
+        <w:t>"</w:t>
       </w:r>
       <w:proofErr w:type="spellStart"/>
       <w:r>
         <w:rPr>
           <w:lang w:val="es-ES"/>
         </w:rPr>
-        <w:t>Plumbaginaceae</w:t>
+        <w:t>Cyperaceae</w:t>
       </w:r>
       <w:proofErr w:type="spellEnd"/>
       <w:r>
@@ -299,20 +509,20 @@
         <w:rPr>
           <w:lang w:val="es-ES"/>
         </w:rPr>
-        <w:t xml:space="preserve">"#08f9dd" </w:t>
-      </w:r>
-      <w:r>
-        <w:rPr>
-          <w:lang w:val="es-ES"/>
-        </w:rPr>
-        <w:t>="</w:t>
+        <w:t xml:space="preserve">"#396F3E"= </w:t>
+      </w:r>
+      <w:r>
+        <w:rPr>
+          <w:lang w:val="es-ES"/>
+        </w:rPr>
+        <w:t>"</w:t>
       </w:r>
       <w:proofErr w:type="spellStart"/>
       <w:r>
         <w:rPr>
           <w:lang w:val="es-ES"/>
         </w:rPr>
-        <w:t>Fabaceae</w:t>
+        <w:t>Juncaceae</w:t>
       </w:r>
       <w:proofErr w:type="spellEnd"/>
       <w:r>
@@ -326,209 +536,6 @@
       <w:pPr>
         <w:rPr>
           <w:lang w:val="es-ES"/>
-        </w:rPr>
-      </w:pPr>
-      <w:r>
-        <w:rPr>
-          <w:lang w:val="es-ES"/>
-        </w:rPr>
-        <w:t xml:space="preserve">"#16cacb" </w:t>
-      </w:r>
-      <w:r>
-        <w:rPr>
-          <w:lang w:val="es-ES"/>
-        </w:rPr>
-        <w:t>="</w:t>
-      </w:r>
-      <w:proofErr w:type="spellStart"/>
-      <w:r>
-        <w:rPr>
-          <w:lang w:val="es-ES"/>
-        </w:rPr>
-        <w:t>Salicaceae</w:t>
-      </w:r>
-      <w:proofErr w:type="spellEnd"/>
-      <w:r>
-        <w:rPr>
-          <w:lang w:val="es-ES"/>
-        </w:rPr>
-        <w:t>"</w:t>
-      </w:r>
-    </w:p>
-    <w:p>
-      <w:r>
-        <w:t xml:space="preserve">"#21a8be", </w:t>
-      </w:r>
-      <w:r>
-        <w:t>="Brassicaceae"</w:t>
-      </w:r>
-    </w:p>
-    <w:p>
-      <w:pPr>
-        <w:rPr>
-          <w:lang w:val="en-US"/>
-        </w:rPr>
-      </w:pPr>
-      <w:r>
-        <w:rPr>
-          <w:lang w:val="en-US"/>
-        </w:rPr>
-        <w:t>"#2d7faf</w:t>
-      </w:r>
-      <w:r>
-        <w:rPr>
-          <w:lang w:val="en-US"/>
-        </w:rPr>
-        <w:t xml:space="preserve">" </w:t>
-      </w:r>
-      <w:r>
-        <w:rPr>
-          <w:lang w:val="en-US"/>
-        </w:rPr>
-        <w:t>=</w:t>
-      </w:r>
-      <w:r>
-        <w:rPr>
-          <w:lang w:val="en-US"/>
-        </w:rPr>
-        <w:t>"</w:t>
-      </w:r>
-      <w:proofErr w:type="spellStart"/>
-      <w:r>
-        <w:rPr>
-          <w:lang w:val="en-US"/>
-        </w:rPr>
-        <w:t>Cistaceae</w:t>
-      </w:r>
-      <w:proofErr w:type="spellEnd"/>
-      <w:r>
-        <w:rPr>
-          <w:lang w:val="en-US"/>
-        </w:rPr>
-        <w:t>"</w:t>
-      </w:r>
-    </w:p>
-    <w:p>
-      <w:pPr>
-        <w:rPr>
-          <w:lang w:val="en-US"/>
-        </w:rPr>
-      </w:pPr>
-      <w:r>
-        <w:rPr>
-          <w:lang w:val="en-US"/>
-        </w:rPr>
-        <w:t>"#275381"</w:t>
-      </w:r>
-      <w:r>
-        <w:rPr>
-          <w:lang w:val="en-US"/>
-        </w:rPr>
-        <w:t>=</w:t>
-      </w:r>
-      <w:r>
-        <w:rPr>
-          <w:lang w:val="en-US"/>
-        </w:rPr>
-        <w:t>"</w:t>
-      </w:r>
-      <w:proofErr w:type="spellStart"/>
-      <w:r>
-        <w:rPr>
-          <w:lang w:val="en-US"/>
-        </w:rPr>
-        <w:t>Crassulaceae</w:t>
-      </w:r>
-      <w:proofErr w:type="spellEnd"/>
-      <w:r>
-        <w:rPr>
-          <w:lang w:val="en-US"/>
-        </w:rPr>
-        <w:t>"</w:t>
-      </w:r>
-    </w:p>
-    <w:p>
-      <w:pPr>
-        <w:rPr>
-          <w:lang w:val="en-US"/>
-        </w:rPr>
-      </w:pPr>
-      <w:r>
-        <w:rPr>
-          <w:lang w:val="en-US"/>
-        </w:rPr>
-        <w:t>"#42346f"</w:t>
-      </w:r>
-      <w:r>
-        <w:rPr>
-          <w:lang w:val="en-US"/>
-        </w:rPr>
-        <w:t>=</w:t>
-      </w:r>
-      <w:r>
-        <w:rPr>
-          <w:lang w:val="en-US"/>
-        </w:rPr>
-        <w:t>"Saxifragaceae"</w:t>
-      </w:r>
-    </w:p>
-    <w:p>
-      <w:pPr>
-        <w:rPr>
-          <w:lang w:val="es-ES"/>
-        </w:rPr>
-      </w:pPr>
-      <w:r>
-        <w:rPr>
-          <w:lang w:val="es-ES"/>
-        </w:rPr>
-        <w:t>"#78E208" = “</w:t>
-      </w:r>
-      <w:proofErr w:type="spellStart"/>
-      <w:r>
-        <w:rPr>
-          <w:lang w:val="es-ES"/>
-        </w:rPr>
-        <w:t>Poaceae</w:t>
-      </w:r>
-      <w:proofErr w:type="spellEnd"/>
-      <w:r>
-        <w:rPr>
-          <w:lang w:val="es-ES"/>
-        </w:rPr>
-        <w:t>”</w:t>
-      </w:r>
-    </w:p>
-    <w:p>
-      <w:r>
-        <w:t>"#45A747" = “</w:t>
-      </w:r>
-      <w:proofErr w:type="spellStart"/>
-      <w:r>
-        <w:t>Cyperaceae</w:t>
-      </w:r>
-      <w:proofErr w:type="spellEnd"/>
-      <w:r>
-        <w:t>”</w:t>
-      </w:r>
-    </w:p>
-    <w:p>
-      <w:r>
-        <w:t>"#396F3E"= “</w:t>
-      </w:r>
-      <w:proofErr w:type="spellStart"/>
-      <w:r>
-        <w:t>Juncaceae</w:t>
-      </w:r>
-      <w:proofErr w:type="spellEnd"/>
-      <w:r>
-        <w:t>”</w:t>
-      </w:r>
-    </w:p>
-    <w:p>
-      <w:pPr>
-        <w:rPr>
-          <w:lang w:val="en-US"/>
         </w:rPr>
       </w:pPr>
     </w:p>
@@ -543,7 +550,7 @@
 </file>
 
 <file path=word/styles.xml><?xml version="1.0" encoding="utf-8"?>
-<w:styles xmlns:mc="http://schemas.openxmlformats.org/markup-compatibility/2006" xmlns:r="http://schemas.openxmlformats.org/officeDocument/2006/relationships" xmlns:w="http://schemas.openxmlformats.org/wordprocessingml/2006/main" xmlns:w14="http://schemas.microsoft.com/office/word/2010/wordml" xmlns:w15="http://schemas.microsoft.com/office/word/2012/wordml" mc:Ignorable="w14 w15">
+<w:styles xmlns:mc="http://schemas.openxmlformats.org/markup-compatibility/2006" xmlns:r="http://schemas.openxmlformats.org/officeDocument/2006/relationships" xmlns:w="http://schemas.openxmlformats.org/wordprocessingml/2006/main" xmlns:w14="http://schemas.microsoft.com/office/word/2010/wordml" xmlns:w15="http://schemas.microsoft.com/office/word/2012/wordml" xmlns:w16cex="http://schemas.microsoft.com/office/word/2018/wordml/cex" xmlns:w16cid="http://schemas.microsoft.com/office/word/2016/wordml/cid" xmlns:w16="http://schemas.microsoft.com/office/word/2018/wordml" xmlns:w16du="http://schemas.microsoft.com/office/word/2023/wordml/word16du" xmlns:w16sdtdh="http://schemas.microsoft.com/office/word/2020/wordml/sdtdatahash" xmlns:w16sdtfl="http://schemas.microsoft.com/office/word/2024/wordml/sdtformatlock" xmlns:w16se="http://schemas.microsoft.com/office/word/2015/wordml/symex" mc:Ignorable="w14 w15 w16se w16cid w16 w16cex w16sdtdh w16sdtfl w16du">
   <w:docDefaults>
     <w:rPrDefault>
       <w:rPr>
@@ -561,7 +568,7 @@
       </w:pPr>
     </w:pPrDefault>
   </w:docDefaults>
-  <w:latentStyles w:defLockedState="0" w:defUIPriority="99" w:defSemiHidden="0" w:defUnhideWhenUsed="0" w:defQFormat="0" w:count="371">
+  <w:latentStyles w:defLockedState="0" w:defUIPriority="99" w:defSemiHidden="0" w:defUnhideWhenUsed="0" w:defQFormat="0" w:count="376">
     <w:lsdException w:name="Normal" w:uiPriority="0" w:qFormat="1"/>
     <w:lsdException w:name="heading 1" w:uiPriority="9" w:qFormat="1"/>
     <w:lsdException w:name="heading 2" w:semiHidden="1" w:uiPriority="9" w:unhideWhenUsed="1" w:qFormat="1"/>
@@ -933,6 +940,11 @@
     <w:lsdException w:name="List Table 5 Dark Accent 6" w:uiPriority="50"/>
     <w:lsdException w:name="List Table 6 Colorful Accent 6" w:uiPriority="51"/>
     <w:lsdException w:name="List Table 7 Colorful Accent 6" w:uiPriority="52"/>
+    <w:lsdException w:name="Mention" w:semiHidden="1" w:unhideWhenUsed="1"/>
+    <w:lsdException w:name="Smart Hyperlink" w:semiHidden="1" w:unhideWhenUsed="1"/>
+    <w:lsdException w:name="Hashtag" w:semiHidden="1" w:unhideWhenUsed="1"/>
+    <w:lsdException w:name="Unresolved Mention" w:semiHidden="1" w:unhideWhenUsed="1"/>
+    <w:lsdException w:name="Smart Link" w:semiHidden="1" w:unhideWhenUsed="1"/>
   </w:latentStyles>
   <w:style w:type="paragraph" w:default="1" w:styleId="Normal">
     <w:name w:val="Normal"/>
@@ -1295,11 +1307,11 @@
       <w:lang w:val="en-GB"/>
     </w:rPr>
   </w:style>
-  <w:style w:type="paragraph" w:styleId="Puesto">
+  <w:style w:type="paragraph" w:styleId="Ttulo">
     <w:name w:val="Title"/>
     <w:basedOn w:val="Normal"/>
     <w:next w:val="Normal"/>
-    <w:link w:val="PuestoCar"/>
+    <w:link w:val="TtuloCar"/>
     <w:uiPriority w:val="10"/>
     <w:qFormat/>
     <w:rsid w:val="0071700D"/>
@@ -1315,10 +1327,10 @@
       <w:szCs w:val="56"/>
     </w:rPr>
   </w:style>
-  <w:style w:type="character" w:customStyle="1" w:styleId="PuestoCar">
-    <w:name w:val="Puesto Car"/>
+  <w:style w:type="character" w:customStyle="1" w:styleId="TtuloCar">
+    <w:name w:val="Título Car"/>
     <w:basedOn w:val="Fuentedeprrafopredeter"/>
-    <w:link w:val="Puesto"/>
+    <w:link w:val="Ttulo"/>
     <w:uiPriority w:val="10"/>
     <w:rsid w:val="0071700D"/>
     <w:rPr>

</xml_diff>